<commit_message>
Rapport en fonction de "visite de locaux"
Ne plus afficher :
- base reglementaire
- lecture du rapport
- conformités
- principales remarques et propositions
- tableaux et graphiques
</commit_message>
<xml_diff>
--- a/Rapport BUJALEUF.docx
+++ b/Rapport BUJALEUF.docx
@@ -341,49 +341,9 @@
       </w:pPr>
       <w:bookmarkStart w:id="6" w:name="_Toc6"/>
       <w:r>
-        <w:t>Base réglementaire </w:t>
+        <w:t>Objectifs visés par le CDG87</w:t>
       </w:r>
       <w:bookmarkEnd w:id="6"/>
-    </w:p>
-    <w:p>
-      <w:pPr/>
-      <w:r>
-        <w:rPr/>
-        <w:t xml:space="preserve">La mission d’inspection est encadrée par le décret n° 85-603 du 10 juin 1985 modifié à l’article 5</w:t>
-      </w:r>
-    </w:p>
-    <w:p>
-      <w:pPr/>
-      <w:r>
-        <w:rPr/>
-        <w:t xml:space="preserve">« Art. 5 - L'autorité territoriale désigne également, après avis du comité mentionné à l'article 39, le ou les agents qui sont chargés d'assurer une fonction d'inspection dans le domaine de l'hygiène et de la sécurité ou peut passer convention à cet effet avec le centre de gestion.</w:t>
-      </w:r>
-    </w:p>
-    <w:p>
-      <w:pPr/>
-      <w:r>
-        <w:rPr/>
-        <w:t xml:space="preserve">Ces agents contrôlent les conditions d'application des règles d’hygiène et de sécurité et proposent à l'autorité territoriale compétente toute mesure qui leur paraît de nature à améliorer l'hygiène et la sécurité du travail et la prévention des risques professionnels. En cas d'urgence ils proposent à l'autorité territoriale les mesures immédiates qu'ils jugent nécessaires. L'autorité territoriale les informe des suites données à leurs propositions... »</w:t>
-      </w:r>
-    </w:p>
-    <w:p/>
-    <w:p/>
-    <w:p/>
-    <w:p/>
-    <w:p/>
-    <w:p/>
-    <w:p/>
-    <w:p/>
-    <w:p/>
-    <w:p>
-      <w:pPr>
-        <w:pStyle w:val="Heading3"/>
-      </w:pPr>
-      <w:bookmarkStart w:id="7" w:name="_Toc7"/>
-      <w:r>
-        <w:t>Objectifs visés par le CDG87</w:t>
-      </w:r>
-      <w:bookmarkEnd w:id="7"/>
     </w:p>
     <w:p>
       <w:pPr/>
@@ -426,11 +386,11 @@
       <w:pPr>
         <w:pStyle w:val="Heading3"/>
       </w:pPr>
-      <w:bookmarkStart w:id="8" w:name="_Toc8"/>
+      <w:bookmarkStart w:id="7" w:name="_Toc7"/>
       <w:r>
         <w:t>Composition du rapport </w:t>
       </w:r>
-      <w:bookmarkEnd w:id="8"/>
+      <w:bookmarkEnd w:id="7"/>
     </w:p>
     <w:p>
       <w:pPr/>
@@ -452,275 +412,6 @@
         <w:rPr>
           <w:rStyle w:val="title_partie"/>
         </w:rPr>
-        <w:t xml:space="preserve">Lecture du rapport</w:t>
-      </w:r>
-    </w:p>
-    <w:p/>
-    <w:p>
-      <w:pPr>
-        <w:pStyle w:val="Heading3"/>
-      </w:pPr>
-      <w:bookmarkStart w:id="9" w:name="_Toc9"/>
-      <w:r>
-        <w:t>La grille de contrôle</w:t>
-      </w:r>
-      <w:bookmarkEnd w:id="9"/>
-    </w:p>
-    <w:p>
-      <w:pPr/>
-      <w:r>
-        <w:rPr/>
-        <w:t xml:space="preserve">Les observations faites lors du contrôle sont retranscrites dans deux parties distinctes : </w:t>
-      </w:r>
-    </w:p>
-    <w:p>
-      <w:pPr/>
-      <w:r>
-        <w:rPr/>
-        <w:t xml:space="preserve">Organisationnelle : Analyse de l’organisation et de la mise en œuvre d’une politique de prévention pouvant s’appuyer sur des déclarations sur l’honneur.</w:t>
-      </w:r>
-    </w:p>
-    <w:p>
-      <w:pPr/>
-      <w:r>
-        <w:rPr/>
-        <w:t xml:space="preserve">Sur site : Analyse des risques spécifiques et des activités s’appuyant sur des observations terrain.</w:t>
-      </w:r>
-    </w:p>
-    <w:p/>
-    <w:p>
-      <w:pPr>
-        <w:pStyle w:val="Heading3"/>
-      </w:pPr>
-      <w:bookmarkStart w:id="10" w:name="_Toc10"/>
-      <w:r>
-        <w:t>La conformité des contrôles</w:t>
-      </w:r>
-      <w:bookmarkEnd w:id="10"/>
-    </w:p>
-    <w:p>
-      <w:pPr/>
-      <w:r>
-        <w:rPr/>
-        <w:t xml:space="preserve">L’évaluation est réalisée suivant 4 niveaux de conformité :</w:t>
-      </w:r>
-    </w:p>
-    <w:p>
-      <w:pPr/>
-      <w:r>
-        <w:rPr/>
-        <w:t xml:space="preserve">La vérification peut concerner un seul service, un seul lieu, un seul matériel ou une activité spécifique ; elle ne préjuge pas des autres secteurs ou autres matériels non contrôlés.</w:t>
-      </w:r>
-    </w:p>
-    <w:p/>
-    <w:tbl>
-      <w:tblGrid>
-        <w:gridCol w:w="1000" w:type="dxa"/>
-        <w:gridCol w:w="10000" w:type="dxa"/>
-      </w:tblGrid>
-      <w:tr>
-        <w:trPr/>
-        <w:tc>
-          <w:tcPr>
-            <w:tcW w:w="1000" w:type="dxa"/>
-          </w:tcPr>
-          <w:p>
-            <w:pPr/>
-            <w:r>
-              <w:pict>
-                <v:shape type="#_x0000_t75" style="width:50px; height:47.535211267606px; margin-left:0px; margin-top:0px; mso-position-horizontal:left; mso-position-vertical:top; mso-position-horizontal-relative:char; mso-position-vertical-relative:line;">
-                  <w10:wrap type="inline"/>
-                  <v:imagedata r:id="rId8" o:title=""/>
-                </v:shape>
-              </w:pict>
-            </w:r>
-          </w:p>
-        </w:tc>
-        <w:tc>
-          <w:tcPr>
-            <w:tcW w:w="10000" w:type="dxa"/>
-          </w:tcPr>
-          <w:p>
-            <w:pPr/>
-            <w:r>
-              <w:rPr/>
-              <w:t xml:space="preserve">Le critère contrôlé est « conforme » à la règlementation et/ou aux recommandations</w:t>
-            </w:r>
-          </w:p>
-        </w:tc>
-      </w:tr>
-    </w:tbl>
-    <w:p/>
-    <w:tbl>
-      <w:tblGrid>
-        <w:gridCol w:w="1000" w:type="dxa"/>
-        <w:gridCol w:w="10000" w:type="dxa"/>
-      </w:tblGrid>
-      <w:tr>
-        <w:trPr/>
-        <w:tc>
-          <w:tcPr>
-            <w:tcW w:w="1000" w:type="dxa"/>
-          </w:tcPr>
-          <w:p>
-            <w:pPr/>
-            <w:r>
-              <w:pict>
-                <v:shape type="#_x0000_t75" style="width:50px; height:43.68932038835px; margin-left:0px; margin-top:0px; mso-position-horizontal:left; mso-position-vertical:top; mso-position-horizontal-relative:char; mso-position-vertical-relative:line;">
-                  <w10:wrap type="inline"/>
-                  <v:imagedata r:id="rId9" o:title=""/>
-                </v:shape>
-              </w:pict>
-            </w:r>
-          </w:p>
-        </w:tc>
-        <w:tc>
-          <w:tcPr>
-            <w:tcW w:w="10000" w:type="dxa"/>
-          </w:tcPr>
-          <w:p>
-            <w:pPr/>
-            <w:r>
-              <w:rPr/>
-              <w:t xml:space="preserve">Le critère contrôlé est en partie « conforme » à la règlementation et/ou aux recommandations </w:t>
-            </w:r>
-          </w:p>
-        </w:tc>
-      </w:tr>
-    </w:tbl>
-    <w:p/>
-    <w:tbl>
-      <w:tblGrid>
-        <w:gridCol w:w="1000" w:type="dxa"/>
-        <w:gridCol w:w="10000" w:type="dxa"/>
-      </w:tblGrid>
-      <w:tr>
-        <w:trPr/>
-        <w:tc>
-          <w:tcPr>
-            <w:tcW w:w="1000" w:type="dxa"/>
-          </w:tcPr>
-          <w:p>
-            <w:pPr/>
-            <w:r>
-              <w:pict>
-                <v:shape type="#_x0000_t75" style="width:50px; height:43.133951137321px; margin-left:0px; margin-top:0px; mso-position-horizontal:left; mso-position-vertical:top; mso-position-horizontal-relative:char; mso-position-vertical-relative:line;">
-                  <w10:wrap type="inline"/>
-                  <v:imagedata r:id="rId10" o:title=""/>
-                </v:shape>
-              </w:pict>
-            </w:r>
-          </w:p>
-        </w:tc>
-        <w:tc>
-          <w:tcPr>
-            <w:tcW w:w="10000" w:type="dxa"/>
-          </w:tcPr>
-          <w:p>
-            <w:pPr/>
-            <w:r>
-              <w:rPr/>
-              <w:t xml:space="preserve">Le critère contrôlé est en partie « non conforme » à la règlementation et/ou aux recommandations</w:t>
-            </w:r>
-          </w:p>
-        </w:tc>
-      </w:tr>
-    </w:tbl>
-    <w:p/>
-    <w:tbl>
-      <w:tblGrid>
-        <w:gridCol w:w="1000" w:type="dxa"/>
-        <w:gridCol w:w="10000" w:type="dxa"/>
-      </w:tblGrid>
-      <w:tr>
-        <w:trPr/>
-        <w:tc>
-          <w:tcPr>
-            <w:tcW w:w="1000" w:type="dxa"/>
-          </w:tcPr>
-          <w:p>
-            <w:pPr/>
-            <w:r>
-              <w:pict>
-                <v:shape type="#_x0000_t75" style="width:50px; height:50px; margin-left:0px; margin-top:0px; mso-position-horizontal:left; mso-position-vertical:top; mso-position-horizontal-relative:char; mso-position-vertical-relative:line;">
-                  <w10:wrap type="inline"/>
-                  <v:imagedata r:id="rId11" o:title=""/>
-                </v:shape>
-              </w:pict>
-            </w:r>
-          </w:p>
-        </w:tc>
-        <w:tc>
-          <w:tcPr>
-            <w:tcW w:w="10000" w:type="dxa"/>
-          </w:tcPr>
-          <w:p>
-            <w:pPr/>
-            <w:r>
-              <w:rPr/>
-              <w:t xml:space="preserve">Le critère contrôlé est « non conforme » à la règlementation et/ou aux recommandations</w:t>
-            </w:r>
-          </w:p>
-        </w:tc>
-      </w:tr>
-    </w:tbl>
-    <w:p/>
-    <w:p>
-      <w:pPr/>
-      <w:r>
-        <w:rPr/>
-        <w:t xml:space="preserve">La règlementation et/ou les recommandations relatives à chaque critère sont à prendre en compte au jour de la visite, les dernières versions règlementaires en vigueur sont disponibles sur le site www.legifrance.gouv.fr ou auprès du service de prévention des risques professionnels du Centre Départemental de Gestion de la Haute-Vienne.</w:t>
-      </w:r>
-    </w:p>
-    <w:p/>
-    <w:p>
-      <w:pPr>
-        <w:pStyle w:val="Heading3"/>
-      </w:pPr>
-      <w:bookmarkStart w:id="11" w:name="_Toc11"/>
-      <w:r>
-        <w:t>Principales remarques et propositions</w:t>
-      </w:r>
-      <w:bookmarkEnd w:id="11"/>
-    </w:p>
-    <w:p>
-      <w:pPr/>
-      <w:r>
-        <w:rPr/>
-        <w:t xml:space="preserve">Rétrospective des remarques les plus marquantes sur lesquelles des actions doivent être mises en œuvre et pour lesquelles le Comité doit être informé et un retour à l’ACFI doit être effectué.</w:t>
-      </w:r>
-    </w:p>
-    <w:p/>
-    <w:p>
-      <w:pPr>
-        <w:pStyle w:val="Heading3"/>
-      </w:pPr>
-      <w:bookmarkStart w:id="12" w:name="_Toc12"/>
-      <w:r>
-        <w:t>Le bilan des non-conformités</w:t>
-      </w:r>
-      <w:bookmarkEnd w:id="12"/>
-    </w:p>
-    <w:p>
-      <w:pPr/>
-      <w:r>
-        <w:rPr/>
-        <w:t xml:space="preserve">L'objectif étant de répertorier les non-conformités les plus fréquentes dans la partie organisationnelle, en fonction des bâtiments contrôlés et selon les familles de risques.</w:t>
-      </w:r>
-    </w:p>
-    <w:p>
-      <w:r>
-        <w:br w:type="page"/>
-      </w:r>
-    </w:p>
-    <w:p>
-      <w:pPr>
-        <w:pStyle w:val="center"/>
-      </w:pPr>
-      <w:r>
-        <w:rPr>
-          <w:rStyle w:val="title_partie"/>
-        </w:rPr>
         <w:t xml:space="preserve">Organisationnel</w:t>
       </w:r>
     </w:p>
@@ -728,7 +419,7 @@
       <w:pPr/>
       <w:r>
         <w:pict>
-          <v:shape id="_x0000_s1115" type="#_x0000_t32" style="width:600px; height:0px; margin-left:0px; margin-top:0px; mso-position-horizontal:left; mso-position-vertical:top; mso-position-horizontal-relative:char; mso-position-vertical-relative:line;">
+          <v:shape id="_x0000_s1075" type="#_x0000_t32" style="width:600px; height:0px; margin-left:0px; margin-top:0px; mso-position-horizontal:left; mso-position-vertical:top; mso-position-horizontal-relative:char; mso-position-vertical-relative:line;">
             <w10:wrap type="inline"/>
             <v:stroke weight="2pt"/>
           </v:shape>
@@ -813,18 +504,449 @@
         <w:pict>
           <v:shape type="#_x0000_t75" style="width:78.260869565217px; height:100px; margin-left:0px; margin-top:0px; mso-position-horizontal:left; mso-position-vertical:top; mso-position-horizontal-relative:char; mso-position-vertical-relative:line;">
             <w10:wrap type="inline"/>
+            <v:imagedata r:id="rId8" o:title=""/>
+          </v:shape>
+        </w:pict>
+      </w:r>
+    </w:p>
+    <w:p>
+      <w:pPr/>
+      <w:r>
+        <w:rPr>
+          <w:rStyle w:val="obs_color_r"/>
+        </w:rPr>
+        <w:t xml:space="preserve">Il a été indiqué qu'aucun registre Santé et Sécurité au Travail n'a été ouvert.</w:t>
+      </w:r>
+    </w:p>
+    <w:p>
+      <w:pPr>
+        <w:pStyle w:val="st1"/>
+      </w:pPr>
+      <w:r>
+        <w:rPr>
+          <w:color w:val="776e6e"/>
+          <w:sz w:val="24"/>
+          <w:szCs w:val="24"/>
+          <w:u w:val="single"/>
+        </w:rPr>
+        <w:t xml:space="preserve">Propositions : </w:t>
+      </w:r>
+    </w:p>
+    <w:p>
+      <w:pPr/>
+      <w:r>
+        <w:rPr>
+          <w:sz w:val="18"/>
+          <w:szCs w:val="18"/>
+        </w:rPr>
+        <w:t xml:space="preserve">Ce registre doit être ouvert sous la responsabilité de l’Autorité Territoriale et mis à disposition du CT/CHSCT et des agents intervenus dans la procédure; un document type est téléchargeable sur le site du CDG87 rubrique Santé et Sécurité au Travail  rubrique Santé et Sécurité au Travail RUSST/chapitre 3.2 ou sur le site de la CNRACL à l’adresse:
+https://www.cdc.retraites.fr/outils/RUSST/</w:t>
+      </w:r>
+    </w:p>
+    <w:p>
+      <w:pPr/>
+      <w:r>
+        <w:rPr>
+          <w:sz w:val="18"/>
+          <w:szCs w:val="18"/>
+        </w:rPr>
+        <w:t xml:space="preserve"/>
+      </w:r>
+    </w:p>
+    <w:p/>
+    <w:p/>
+    <w:p>
+      <w:pPr/>
+      <w:r>
+        <w:pict>
+          <v:shape id="_x0000_s1088" type="#_x0000_t32" style="width:600px; height:0px; margin-left:0px; margin-top:0px; mso-position-horizontal:left; mso-position-vertical:top; mso-position-horizontal-relative:char; mso-position-vertical-relative:line;">
+            <w10:wrap type="inline"/>
+            <v:stroke weight="2pt"/>
+          </v:shape>
+        </w:pict>
+      </w:r>
+    </w:p>
+    <w:p>
+      <w:pPr>
+        <w:pStyle w:val="st1"/>
+      </w:pPr>
+      <w:r>
+        <w:rPr>
+          <w:color w:val="17202a"/>
+          <w:sz w:val="24"/>
+          <w:szCs w:val="24"/>
+          <w:b/>
+          <w:shd w:val="clear" w:color="" w:fill="cacfd2"/>
+        </w:rPr>
+        <w:t xml:space="preserve">Organisation générale des secours</w:t>
+      </w:r>
+    </w:p>
+    <w:p>
+      <w:pPr>
+        <w:pStyle w:val="st1"/>
+      </w:pPr>
+      <w:r>
+        <w:rPr>
+          <w:color w:val="17202a"/>
+          <w:sz w:val="24"/>
+          <w:szCs w:val="24"/>
+          <w:b/>
+          <w:shd w:val="clear" w:color="" w:fill="cacfd2"/>
+        </w:rPr>
+        <w:t xml:space="preserve">► Travail isolé</w:t>
+      </w:r>
+    </w:p>
+    <w:p>
+      <w:pPr>
+        <w:pStyle w:val="st1"/>
+      </w:pPr>
+      <w:r>
+        <w:rPr>
+          <w:color w:val="776e6e"/>
+          <w:sz w:val="24"/>
+          <w:szCs w:val="24"/>
+          <w:u w:val="single"/>
+        </w:rPr>
+        <w:t xml:space="preserve">Réglementation applicable : </w:t>
+      </w:r>
+    </w:p>
+    <w:p>
+      <w:pPr/>
+      <w:r>
+        <w:rPr>
+          <w:sz w:val="18"/>
+          <w:szCs w:val="18"/>
+        </w:rPr>
+        <w:t xml:space="preserve">Eviter, autant que possible, les travailleurs isolés. Toujours favoriser le travail en équipe
+Certaines activités doivent faire l’objet d’une surveillance et par conséquent ne peuvent être réalisées par un travailleur seul. (Article R4543-21: " Un travailleur isolé ne peut réaliser des interventions ou travaux qui : 1° Comportent le port manuel d'une masse supérieure à 30 kg, la pose ou la dépose manuelle d'éléments d'appareils d'une masse supérieure à 50 kg, ou la pose ou la dépose des câbles de traction d'ascenseur ;  2° Exigent le port d'un équipement de protection individuelle respiratoire isolant ou filtrant à ventilation assistée" , Article R4543-21: "...." )</w:t>
+      </w:r>
+    </w:p>
+    <w:p>
+      <w:pPr>
+        <w:pStyle w:val="st1"/>
+      </w:pPr>
+      <w:r>
+        <w:rPr>
+          <w:color w:val="776e6e"/>
+          <w:sz w:val="24"/>
+          <w:szCs w:val="24"/>
+          <w:u w:val="single"/>
+        </w:rPr>
+        <w:t xml:space="preserve">Observations : </w:t>
+      </w:r>
+    </w:p>
+    <w:p>
+      <w:pPr>
+        <w:jc w:val="center"/>
+      </w:pPr>
+      <w:r>
+        <w:pict>
+          <v:shape type="#_x0000_t75" style="width:126.58227848101px; height:100px; margin-left:0px; margin-top:0px; mso-position-horizontal:left; mso-position-vertical:top; mso-position-horizontal-relative:char; mso-position-vertical-relative:line;">
+            <w10:wrap type="inline"/>
+            <v:imagedata r:id="rId9" o:title=""/>
+          </v:shape>
+        </w:pict>
+      </w:r>
+    </w:p>
+    <w:p>
+      <w:pPr>
+        <w:jc w:val="center"/>
+      </w:pPr>
+      <w:r>
+        <w:pict>
+          <v:shape type="#_x0000_t75" style="width:0px; height:100px; margin-left:0px; margin-top:0px; mso-position-horizontal:left; mso-position-vertical:top; mso-position-horizontal-relative:char; mso-position-vertical-relative:line;">
+            <w10:wrap type="inline"/>
+            <v:imagedata r:id="rId10" o:title=""/>
+          </v:shape>
+        </w:pict>
+      </w:r>
+    </w:p>
+    <w:p>
+      <w:pPr/>
+      <w:r>
+        <w:rPr>
+          <w:rStyle w:val="obs_color_v"/>
+        </w:rPr>
+        <w:t xml:space="preserve">Il a été indiqué qu'une organisation de travail est mise en place pour prévenir des risques liés aux situations de travail isolé.</w:t>
+      </w:r>
+    </w:p>
+    <w:p>
+      <w:pPr/>
+      <w:r>
+        <w:rPr>
+          <w:sz w:val="18"/>
+          <w:szCs w:val="18"/>
+        </w:rPr>
+        <w:t xml:space="preserve"/>
+      </w:r>
+    </w:p>
+    <w:p/>
+    <w:p/>
+    <w:p>
+      <w:pPr/>
+      <w:r>
+        <w:pict>
+          <v:shape id="_x0000_s1100" type="#_x0000_t32" style="width:600px; height:0px; margin-left:0px; margin-top:0px; mso-position-horizontal:left; mso-position-vertical:top; mso-position-horizontal-relative:char; mso-position-vertical-relative:line;">
+            <w10:wrap type="inline"/>
+            <v:stroke weight="2pt"/>
+          </v:shape>
+        </w:pict>
+      </w:r>
+    </w:p>
+    <w:p>
+      <w:pPr>
+        <w:pStyle w:val="st1"/>
+      </w:pPr>
+      <w:r>
+        <w:rPr>
+          <w:color w:val="17202a"/>
+          <w:sz w:val="24"/>
+          <w:szCs w:val="24"/>
+          <w:b/>
+          <w:shd w:val="clear" w:color="" w:fill="cacfd2"/>
+        </w:rPr>
+        <w:t xml:space="preserve">Organisation générale des secours</w:t>
+      </w:r>
+    </w:p>
+    <w:p>
+      <w:pPr>
+        <w:pStyle w:val="st1"/>
+      </w:pPr>
+      <w:r>
+        <w:rPr>
+          <w:color w:val="17202a"/>
+          <w:sz w:val="24"/>
+          <w:szCs w:val="24"/>
+          <w:b/>
+          <w:shd w:val="clear" w:color="" w:fill="cacfd2"/>
+        </w:rPr>
+        <w:t xml:space="preserve">► Moyens d’alerte</w:t>
+      </w:r>
+    </w:p>
+    <w:p>
+      <w:pPr>
+        <w:pStyle w:val="st1"/>
+      </w:pPr>
+      <w:r>
+        <w:rPr>
+          <w:color w:val="776e6e"/>
+          <w:sz w:val="24"/>
+          <w:szCs w:val="24"/>
+          <w:u w:val="single"/>
+        </w:rPr>
+        <w:t xml:space="preserve">Réglementation applicable : </w:t>
+      </w:r>
+    </w:p>
+    <w:p>
+      <w:pPr/>
+      <w:r>
+        <w:rPr>
+          <w:sz w:val="18"/>
+          <w:szCs w:val="18"/>
+        </w:rPr>
+        <w:t xml:space="preserve">Article R4543-19: " Un travailleur isolé doit pouvoir signaler toute situation de détresse et être secouru dans les meilleurs délais."
+Afin de s’assurer que les agents travaillant seuls soient à même de pouvoir alerter leur responsable hiérarchique et les secours dans tous les cas :
+ -Etablir une liste des agents travaillant seuls et sans moyens d’alerte (même temporairement)
+ -Planifier par la suite les actions à mener pour remédier à cette situation critique en cas d’accident</w:t>
+      </w:r>
+    </w:p>
+    <w:p>
+      <w:pPr>
+        <w:pStyle w:val="st1"/>
+      </w:pPr>
+      <w:r>
+        <w:rPr>
+          <w:color w:val="776e6e"/>
+          <w:sz w:val="24"/>
+          <w:szCs w:val="24"/>
+          <w:u w:val="single"/>
+        </w:rPr>
+        <w:t xml:space="preserve">Observations : </w:t>
+      </w:r>
+    </w:p>
+    <w:p>
+      <w:pPr>
+        <w:jc w:val="center"/>
+      </w:pPr>
+      <w:r>
+        <w:pict>
+          <v:shape type="#_x0000_t75" style="width:127.32615083252px; height:100px; margin-left:0px; margin-top:0px; mso-position-horizontal:left; mso-position-vertical:top; mso-position-horizontal-relative:char; mso-position-vertical-relative:line;">
+            <w10:wrap type="inline"/>
+            <v:imagedata r:id="rId11" o:title=""/>
+          </v:shape>
+        </w:pict>
+      </w:r>
+    </w:p>
+    <w:p>
+      <w:pPr/>
+      <w:r>
+        <w:rPr>
+          <w:rStyle w:val="obs_color_v"/>
+        </w:rPr>
+        <w:t xml:space="preserve">Il a été indiqué que la plupart des sites où peuvent intervenir les agents en situation de travailleur isolé sont équipés d'un téléphone fixe permettant d'accéder au réseau urbain.</w:t>
+      </w:r>
+    </w:p>
+    <w:p>
+      <w:pPr/>
+      <w:r>
+        <w:rPr>
+          <w:rStyle w:val="obs_color_r"/>
+        </w:rPr>
+        <w:t xml:space="preserve">Certains agents qui effectuent des travaux dangereux isolés, ne sont pas équipés de téléphones portables professionnels.</w:t>
+      </w:r>
+    </w:p>
+    <w:p>
+      <w:pPr>
+        <w:pStyle w:val="st1"/>
+      </w:pPr>
+      <w:r>
+        <w:rPr>
+          <w:color w:val="776e6e"/>
+          <w:sz w:val="24"/>
+          <w:szCs w:val="24"/>
+          <w:u w:val="single"/>
+        </w:rPr>
+        <w:t xml:space="preserve">Propositions : </w:t>
+      </w:r>
+    </w:p>
+    <w:p>
+      <w:pPr/>
+      <w:r>
+        <w:rPr>
+          <w:sz w:val="18"/>
+          <w:szCs w:val="18"/>
+        </w:rPr>
+        <w:t xml:space="preserve">S’assurer qu’il n’existe pas d’autres agents travaillant seuls et sans moyen d’alerte
+Mettre en place des consignes accompagnées d’une liste des agents pouvant travailler seuls même temporairement.</w:t>
+      </w:r>
+    </w:p>
+    <w:p>
+      <w:pPr/>
+      <w:r>
+        <w:rPr>
+          <w:sz w:val="18"/>
+          <w:szCs w:val="18"/>
+        </w:rPr>
+        <w:t xml:space="preserve"/>
+      </w:r>
+    </w:p>
+    <w:p/>
+    <w:p/>
+    <w:p>
+      <w:pPr/>
+      <w:r>
+        <w:pict>
+          <v:shape id="_x0000_s1114" type="#_x0000_t32" style="width:600px; height:0px; margin-left:0px; margin-top:0px; mso-position-horizontal:left; mso-position-vertical:top; mso-position-horizontal-relative:char; mso-position-vertical-relative:line;">
+            <w10:wrap type="inline"/>
+            <v:stroke weight="2pt"/>
+          </v:shape>
+        </w:pict>
+      </w:r>
+    </w:p>
+    <w:p>
+      <w:pPr>
+        <w:pStyle w:val="st1"/>
+      </w:pPr>
+      <w:r>
+        <w:rPr>
+          <w:color w:val="17202a"/>
+          <w:sz w:val="24"/>
+          <w:szCs w:val="24"/>
+          <w:b/>
+          <w:shd w:val="clear" w:color="" w:fill="cacfd2"/>
+        </w:rPr>
+        <w:t xml:space="preserve">Organisation générale des secours</w:t>
+      </w:r>
+    </w:p>
+    <w:p>
+      <w:pPr>
+        <w:pStyle w:val="st1"/>
+      </w:pPr>
+      <w:r>
+        <w:rPr>
+          <w:color w:val="17202a"/>
+          <w:sz w:val="24"/>
+          <w:szCs w:val="24"/>
+          <w:b/>
+          <w:shd w:val="clear" w:color="" w:fill="cacfd2"/>
+        </w:rPr>
+        <w:t xml:space="preserve">► Accessibilité travailleurs handicapés</w:t>
+      </w:r>
+    </w:p>
+    <w:p>
+      <w:pPr>
+        <w:pStyle w:val="st1"/>
+      </w:pPr>
+      <w:r>
+        <w:rPr>
+          <w:color w:val="776e6e"/>
+          <w:sz w:val="24"/>
+          <w:szCs w:val="24"/>
+          <w:u w:val="single"/>
+        </w:rPr>
+        <w:t xml:space="preserve">Réglementation applicable : </w:t>
+      </w:r>
+    </w:p>
+    <w:p>
+      <w:pPr/>
+      <w:r>
+        <w:rPr>
+          <w:sz w:val="18"/>
+          <w:szCs w:val="18"/>
+        </w:rPr>
+        <w:t xml:space="preserve">Décret n° 2009-1272 du 21 octobre 2009 relatif à l'accessibilité des lieux de travail aux travailleurs handicapés
+« Art.R. 4214-26.-Les lieux de travail, y compris les locaux annexes, aménagés dans un bâtiment neuf ou dans la partie neuve d'un bâtiment existant sont accessibles aux personnes handicapées, quel que soit leur type de handicap. 
+« Les lieux de travail sont considérés comme accessibles aux personnes handicapées lorsque celles-ci peuvent accéder à ces lieux, y circuler, les évacuer, se repérer, communiquer, avec la plus grande autonomie possible. 
+« Les lieux de travail sont conçus de manière à permettre l'adaptation des postes de travail aux personnes handicapées ou à rendre ultérieurement possible l'adaptation des postes de travail.</w:t>
+      </w:r>
+    </w:p>
+    <w:p>
+      <w:pPr>
+        <w:pStyle w:val="st1"/>
+      </w:pPr>
+      <w:r>
+        <w:rPr>
+          <w:color w:val="776e6e"/>
+          <w:sz w:val="24"/>
+          <w:szCs w:val="24"/>
+          <w:u w:val="single"/>
+        </w:rPr>
+        <w:t xml:space="preserve">Observations : </w:t>
+      </w:r>
+    </w:p>
+    <w:p>
+      <w:pPr>
+        <w:jc w:val="center"/>
+      </w:pPr>
+      <w:r>
+        <w:pict>
+          <v:shape type="#_x0000_t75" style="width:99.0234375px; height:100px; margin-left:0px; margin-top:0px; mso-position-horizontal:left; mso-position-vertical:top; mso-position-horizontal-relative:char; mso-position-vertical-relative:line;">
+            <w10:wrap type="inline"/>
             <v:imagedata r:id="rId12" o:title=""/>
           </v:shape>
         </w:pict>
       </w:r>
     </w:p>
     <w:p>
+      <w:pPr>
+        <w:jc w:val="center"/>
+      </w:pPr>
+      <w:r>
+        <w:pict>
+          <v:shape type="#_x0000_t75" style="width:0px; height:100px; margin-left:0px; margin-top:0px; mso-position-horizontal:left; mso-position-vertical:top; mso-position-horizontal-relative:char; mso-position-vertical-relative:line;">
+            <w10:wrap type="inline"/>
+            <v:imagedata r:id="rId13" o:title=""/>
+          </v:shape>
+        </w:pict>
+      </w:r>
+    </w:p>
+    <w:p>
       <w:pPr/>
       <w:r>
         <w:rPr>
           <w:rStyle w:val="obs_color_r"/>
         </w:rPr>
-        <w:t xml:space="preserve">Il a été indiqué qu'aucun registre Santé et Sécurité au Travail n'a été ouvert.</w:t>
+        <w:t xml:space="preserve">Les locaux de travail n'ont pas été rendus accessibles aux travailleurs handicapés.</w:t>
       </w:r>
     </w:p>
     <w:p>
@@ -848,8 +970,7 @@
           <w:sz w:val="18"/>
           <w:szCs w:val="18"/>
         </w:rPr>
-        <w:t xml:space="preserve">Ce registre doit être ouvert sous la responsabilité de l’Autorité Territoriale et mis à disposition du CT/CHSCT et des agents intervenus dans la procédure; un document type est téléchargeable sur le site du CDG87 rubrique Santé et Sécurité au Travail  rubrique Santé et Sécurité au Travail RUSST/chapitre 3.2 ou sur le site de la CNRACL à l’adresse:
-https://www.cdc.retraites.fr/outils/RUSST/</w:t>
+        <w:t xml:space="preserve">Rendre accessible les locaux de travail aux travailleurs handicapés.</w:t>
       </w:r>
     </w:p>
     <w:p>
@@ -887,7 +1008,7 @@
           <w:b/>
           <w:shd w:val="clear" w:color="" w:fill="cacfd2"/>
         </w:rPr>
-        <w:t xml:space="preserve">Organisation générale des secours</w:t>
+        <w:t xml:space="preserve">Travaux interdits et réglementés</w:t>
       </w:r>
     </w:p>
     <w:p>
@@ -902,7 +1023,7 @@
           <w:b/>
           <w:shd w:val="clear" w:color="" w:fill="cacfd2"/>
         </w:rPr>
-        <w:t xml:space="preserve">► Travail isolé</w:t>
+        <w:t xml:space="preserve">► Renouvellement de la dérogation</w:t>
       </w:r>
     </w:p>
     <w:p>
@@ -926,8 +1047,7 @@
           <w:sz w:val="18"/>
           <w:szCs w:val="18"/>
         </w:rPr>
-        <w:t xml:space="preserve">Eviter, autant que possible, les travailleurs isolés. Toujours favoriser le travail en équipe
-Certaines activités doivent faire l’objet d’une surveillance et par conséquent ne peuvent être réalisées par un travailleur seul. (Article R4543-21: " Un travailleur isolé ne peut réaliser des interventions ou travaux qui : 1° Comportent le port manuel d'une masse supérieure à 30 kg, la pose ou la dépose manuelle d'éléments d'appareils d'une masse supérieure à 50 kg, ou la pose ou la dépose des câbles de traction d'ascenseur ;  2° Exigent le port d'un équipement de protection individuelle respiratoire isolant ou filtrant à ventilation assistée" , Article R4543-21: "...." )</w:t>
+        <w:t xml:space="preserve">Cette délibération est renouvelable tous les 3 ans suivant la même procédure.</w:t>
       </w:r>
     </w:p>
     <w:p>
@@ -945,38 +1065,12 @@
       </w:r>
     </w:p>
     <w:p>
-      <w:pPr>
-        <w:jc w:val="center"/>
-      </w:pPr>
-      <w:r>
-        <w:pict>
-          <v:shape type="#_x0000_t75" style="width:126.58227848101px; height:100px; margin-left:0px; margin-top:0px; mso-position-horizontal:left; mso-position-vertical:top; mso-position-horizontal-relative:char; mso-position-vertical-relative:line;">
-            <w10:wrap type="inline"/>
-            <v:imagedata r:id="rId13" o:title=""/>
-          </v:shape>
-        </w:pict>
-      </w:r>
-    </w:p>
-    <w:p>
-      <w:pPr>
-        <w:jc w:val="center"/>
-      </w:pPr>
-      <w:r>
-        <w:pict>
-          <v:shape type="#_x0000_t75" style="width:0px; height:100px; margin-left:0px; margin-top:0px; mso-position-horizontal:left; mso-position-vertical:top; mso-position-horizontal-relative:char; mso-position-vertical-relative:line;">
-            <w10:wrap type="inline"/>
-            <v:imagedata r:id="rId14" o:title=""/>
-          </v:shape>
-        </w:pict>
-      </w:r>
-    </w:p>
-    <w:p>
       <w:pPr/>
       <w:r>
         <w:rPr>
           <w:rStyle w:val="obs_color_v"/>
         </w:rPr>
-        <w:t xml:space="preserve">Il a été indiqué qu'une organisation de travail est mise en place pour prévenir des risques liés aux situations de travail isolé.</w:t>
+        <w:t xml:space="preserve">La délibération a été renouvelée au bout de 3 ans.</w:t>
       </w:r>
     </w:p>
     <w:p>
@@ -991,6 +1085,22 @@
     </w:p>
     <w:p/>
     <w:p/>
+    <w:p>
+      <w:r>
+        <w:br w:type="page"/>
+      </w:r>
+    </w:p>
+    <w:p>
+      <w:pPr>
+        <w:pStyle w:val="center"/>
+      </w:pPr>
+      <w:r>
+        <w:rPr>
+          <w:rStyle w:val="title_partie"/>
+        </w:rPr>
+        <w:t xml:space="preserve">Sur site</w:t>
+      </w:r>
+    </w:p>
     <w:p>
       <w:pPr/>
       <w:r>
@@ -1009,12 +1119,27 @@
       <w:r>
         <w:rPr>
           <w:color w:val="17202a"/>
+          <w:sz w:val="28"/>
+          <w:szCs w:val="28"/>
+          <w:b/>
+          <w:u w:val="single"/>
+        </w:rPr>
+        <w:t xml:space="preserve">Mairie / Siège - Circulation</w:t>
+      </w:r>
+    </w:p>
+    <w:p>
+      <w:pPr>
+        <w:pStyle w:val="st1"/>
+      </w:pPr>
+      <w:r>
+        <w:rPr>
+          <w:color w:val="17202a"/>
           <w:sz w:val="24"/>
           <w:szCs w:val="24"/>
           <w:b/>
           <w:shd w:val="clear" w:color="" w:fill="cacfd2"/>
         </w:rPr>
-        <w:t xml:space="preserve">Organisation générale des secours</w:t>
+        <w:t xml:space="preserve">Prévention du risque lié aux manutentions manuelles</w:t>
       </w:r>
     </w:p>
     <w:p>
@@ -1029,7 +1154,7 @@
           <w:b/>
           <w:shd w:val="clear" w:color="" w:fill="cacfd2"/>
         </w:rPr>
-        <w:t xml:space="preserve">► Moyens d’alerte</w:t>
+        <w:t xml:space="preserve">► Matériel de manutention adapté</w:t>
       </w:r>
     </w:p>
     <w:p>
@@ -1053,10 +1178,10 @@
           <w:sz w:val="18"/>
           <w:szCs w:val="18"/>
         </w:rPr>
-        <w:t xml:space="preserve">Article R4543-19: " Un travailleur isolé doit pouvoir signaler toute situation de détresse et être secouru dans les meilleurs délais."
-Afin de s’assurer que les agents travaillant seuls soient à même de pouvoir alerter leur responsable hiérarchique et les secours dans tous les cas :
- -Etablir une liste des agents travaillant seuls et sans moyens d’alerte (même temporairement)
- -Planifier par la suite les actions à mener pour remédier à cette situation critique en cas d’accident</w:t>
+        <w:t xml:space="preserve">Art. R. 4541-3.- L’employeur prend les mesures d’organisation appropriées ou utilise les moyens appropriés, et notamment les équipements mécaniques, afin d’éviter le recours à la manutention manuelle de charges par les travailleurs.
+Art. R. 4541-4.- Lorsque la nécessité d’une manutention manuelle de charges ne peut être évitée, notamment en raison de la configuration des lieux où cette manutention est réalisée, l’employeur prend les mesures d’organisation appropriées ou met à la disposition des travailleurs les moyens adaptés, si nécessaire en combinant leurs effets, de façon à limiter l’effort physique et à réduire le risque encouru lors de cette opération.
+Moyens mécaniques (équipements de manutention et / ou levage) adaptés et en nombre suffisant 
+Envisager d’investir dans des équipements de manutention supplémentaires en fonction des besoins des agents (exemples : transpalettes, fûts de lubrifiants sur roues, sommier roulant pour mécanique auto, brouette, gerbeur (semi) automatiques électrique, etc.).</w:t>
       </w:r>
     </w:p>
     <w:p>
@@ -1079,9 +1204,9 @@
       </w:pPr>
       <w:r>
         <w:pict>
-          <v:shape type="#_x0000_t75" style="width:127.32615083252px; height:100px; margin-left:0px; margin-top:0px; mso-position-horizontal:left; mso-position-vertical:top; mso-position-horizontal-relative:char; mso-position-vertical-relative:line;">
+          <v:shape type="#_x0000_t75" style="width:70.153846153846px; height:100px; margin-left:0px; margin-top:0px; mso-position-horizontal:left; mso-position-vertical:top; mso-position-horizontal-relative:char; mso-position-vertical-relative:line;">
             <w10:wrap type="inline"/>
-            <v:imagedata r:id="rId15" o:title=""/>
+            <v:imagedata r:id="rId14" o:title=""/>
           </v:shape>
         </w:pict>
       </w:r>
@@ -1090,18 +1215,9 @@
       <w:pPr/>
       <w:r>
         <w:rPr>
-          <w:rStyle w:val="obs_color_v"/>
-        </w:rPr>
-        <w:t xml:space="preserve">Il a été indiqué que la plupart des sites où peuvent intervenir les agents en situation de travailleur isolé sont équipés d'un téléphone fixe permettant d'accéder au réseau urbain.</w:t>
-      </w:r>
-    </w:p>
-    <w:p>
-      <w:pPr/>
-      <w:r>
-        <w:rPr>
           <w:rStyle w:val="obs_color_r"/>
         </w:rPr>
-        <w:t xml:space="preserve">Certains agents qui effectuent des travaux dangereux isolés, ne sont pas équipés de téléphones portables professionnels.</w:t>
+        <w:t xml:space="preserve">defaut_r</w:t>
       </w:r>
     </w:p>
     <w:p>
@@ -1125,8 +1241,9 @@
           <w:sz w:val="18"/>
           <w:szCs w:val="18"/>
         </w:rPr>
-        <w:t xml:space="preserve">S’assurer qu’il n’existe pas d’autres agents travaillant seuls et sans moyen d’alerte
-Mettre en place des consignes accompagnées d’une liste des agents pouvant travailler seuls même temporairement.</w:t>
+        <w:t xml:space="preserve">Mise en place d’appareils de levage mécanique, du type chariot élévateur, ponts
+roulants, grues…
+Attention : Ce type d’équipement nécessite la mise en place de contrôles et vérifications périodiques obligatoires, mais aussi d’une autorisation de conduite pour chaque agent concerné.</w:t>
       </w:r>
     </w:p>
     <w:p>
@@ -1159,432 +1276,6 @@
       <w:r>
         <w:rPr>
           <w:color w:val="17202a"/>
-          <w:sz w:val="24"/>
-          <w:szCs w:val="24"/>
-          <w:b/>
-          <w:shd w:val="clear" w:color="" w:fill="cacfd2"/>
-        </w:rPr>
-        <w:t xml:space="preserve">Organisation générale des secours</w:t>
-      </w:r>
-    </w:p>
-    <w:p>
-      <w:pPr>
-        <w:pStyle w:val="st1"/>
-      </w:pPr>
-      <w:r>
-        <w:rPr>
-          <w:color w:val="17202a"/>
-          <w:sz w:val="24"/>
-          <w:szCs w:val="24"/>
-          <w:b/>
-          <w:shd w:val="clear" w:color="" w:fill="cacfd2"/>
-        </w:rPr>
-        <w:t xml:space="preserve">► Accessibilité travailleurs handicapés</w:t>
-      </w:r>
-    </w:p>
-    <w:p>
-      <w:pPr>
-        <w:pStyle w:val="st1"/>
-      </w:pPr>
-      <w:r>
-        <w:rPr>
-          <w:color w:val="776e6e"/>
-          <w:sz w:val="24"/>
-          <w:szCs w:val="24"/>
-          <w:u w:val="single"/>
-        </w:rPr>
-        <w:t xml:space="preserve">Réglementation applicable : </w:t>
-      </w:r>
-    </w:p>
-    <w:p>
-      <w:pPr/>
-      <w:r>
-        <w:rPr>
-          <w:sz w:val="18"/>
-          <w:szCs w:val="18"/>
-        </w:rPr>
-        <w:t xml:space="preserve">Décret n° 2009-1272 du 21 octobre 2009 relatif à l'accessibilité des lieux de travail aux travailleurs handicapés
-« Art.R. 4214-26.-Les lieux de travail, y compris les locaux annexes, aménagés dans un bâtiment neuf ou dans la partie neuve d'un bâtiment existant sont accessibles aux personnes handicapées, quel que soit leur type de handicap. 
-« Les lieux de travail sont considérés comme accessibles aux personnes handicapées lorsque celles-ci peuvent accéder à ces lieux, y circuler, les évacuer, se repérer, communiquer, avec la plus grande autonomie possible. 
-« Les lieux de travail sont conçus de manière à permettre l'adaptation des postes de travail aux personnes handicapées ou à rendre ultérieurement possible l'adaptation des postes de travail.</w:t>
-      </w:r>
-    </w:p>
-    <w:p>
-      <w:pPr>
-        <w:pStyle w:val="st1"/>
-      </w:pPr>
-      <w:r>
-        <w:rPr>
-          <w:color w:val="776e6e"/>
-          <w:sz w:val="24"/>
-          <w:szCs w:val="24"/>
-          <w:u w:val="single"/>
-        </w:rPr>
-        <w:t xml:space="preserve">Observations : </w:t>
-      </w:r>
-    </w:p>
-    <w:p>
-      <w:pPr>
-        <w:jc w:val="center"/>
-      </w:pPr>
-      <w:r>
-        <w:pict>
-          <v:shape type="#_x0000_t75" style="width:99.0234375px; height:100px; margin-left:0px; margin-top:0px; mso-position-horizontal:left; mso-position-vertical:top; mso-position-horizontal-relative:char; mso-position-vertical-relative:line;">
-            <w10:wrap type="inline"/>
-            <v:imagedata r:id="rId16" o:title=""/>
-          </v:shape>
-        </w:pict>
-      </w:r>
-    </w:p>
-    <w:p>
-      <w:pPr>
-        <w:jc w:val="center"/>
-      </w:pPr>
-      <w:r>
-        <w:pict>
-          <v:shape type="#_x0000_t75" style="width:0px; height:100px; margin-left:0px; margin-top:0px; mso-position-horizontal:left; mso-position-vertical:top; mso-position-horizontal-relative:char; mso-position-vertical-relative:line;">
-            <w10:wrap type="inline"/>
-            <v:imagedata r:id="rId17" o:title=""/>
-          </v:shape>
-        </w:pict>
-      </w:r>
-    </w:p>
-    <w:p>
-      <w:pPr/>
-      <w:r>
-        <w:rPr>
-          <w:rStyle w:val="obs_color_r"/>
-        </w:rPr>
-        <w:t xml:space="preserve">Les locaux de travail n'ont pas été rendus accessibles aux travailleurs handicapés.</w:t>
-      </w:r>
-    </w:p>
-    <w:p>
-      <w:pPr>
-        <w:pStyle w:val="st1"/>
-      </w:pPr>
-      <w:r>
-        <w:rPr>
-          <w:color w:val="776e6e"/>
-          <w:sz w:val="24"/>
-          <w:szCs w:val="24"/>
-          <w:u w:val="single"/>
-        </w:rPr>
-        <w:t xml:space="preserve">Propositions : </w:t>
-      </w:r>
-    </w:p>
-    <w:p>
-      <w:pPr/>
-      <w:r>
-        <w:rPr>
-          <w:sz w:val="18"/>
-          <w:szCs w:val="18"/>
-        </w:rPr>
-        <w:t xml:space="preserve">Rendre accessible les locaux de travail aux travailleurs handicapés.</w:t>
-      </w:r>
-    </w:p>
-    <w:p>
-      <w:pPr/>
-      <w:r>
-        <w:rPr>
-          <w:sz w:val="18"/>
-          <w:szCs w:val="18"/>
-        </w:rPr>
-        <w:t xml:space="preserve"/>
-      </w:r>
-    </w:p>
-    <w:p/>
-    <w:p/>
-    <w:p>
-      <w:pPr/>
-      <w:r>
-        <w:pict>
-          <v:shape id="_x0000_s1168" type="#_x0000_t32" style="width:600px; height:0px; margin-left:0px; margin-top:0px; mso-position-horizontal:left; mso-position-vertical:top; mso-position-horizontal-relative:char; mso-position-vertical-relative:line;">
-            <w10:wrap type="inline"/>
-            <v:stroke weight="2pt"/>
-          </v:shape>
-        </w:pict>
-      </w:r>
-    </w:p>
-    <w:p>
-      <w:pPr>
-        <w:pStyle w:val="st1"/>
-      </w:pPr>
-      <w:r>
-        <w:rPr>
-          <w:color w:val="17202a"/>
-          <w:sz w:val="24"/>
-          <w:szCs w:val="24"/>
-          <w:b/>
-          <w:shd w:val="clear" w:color="" w:fill="cacfd2"/>
-        </w:rPr>
-        <w:t xml:space="preserve">Travaux interdits et réglementés</w:t>
-      </w:r>
-    </w:p>
-    <w:p>
-      <w:pPr>
-        <w:pStyle w:val="st1"/>
-      </w:pPr>
-      <w:r>
-        <w:rPr>
-          <w:color w:val="17202a"/>
-          <w:sz w:val="24"/>
-          <w:szCs w:val="24"/>
-          <w:b/>
-          <w:shd w:val="clear" w:color="" w:fill="cacfd2"/>
-        </w:rPr>
-        <w:t xml:space="preserve">► Renouvellement de la dérogation</w:t>
-      </w:r>
-    </w:p>
-    <w:p>
-      <w:pPr>
-        <w:pStyle w:val="st1"/>
-      </w:pPr>
-      <w:r>
-        <w:rPr>
-          <w:color w:val="776e6e"/>
-          <w:sz w:val="24"/>
-          <w:szCs w:val="24"/>
-          <w:u w:val="single"/>
-        </w:rPr>
-        <w:t xml:space="preserve">Réglementation applicable : </w:t>
-      </w:r>
-    </w:p>
-    <w:p>
-      <w:pPr/>
-      <w:r>
-        <w:rPr>
-          <w:sz w:val="18"/>
-          <w:szCs w:val="18"/>
-        </w:rPr>
-        <w:t xml:space="preserve">Cette délibération est renouvelable tous les 3 ans suivant la même procédure.</w:t>
-      </w:r>
-    </w:p>
-    <w:p>
-      <w:pPr>
-        <w:pStyle w:val="st1"/>
-      </w:pPr>
-      <w:r>
-        <w:rPr>
-          <w:color w:val="776e6e"/>
-          <w:sz w:val="24"/>
-          <w:szCs w:val="24"/>
-          <w:u w:val="single"/>
-        </w:rPr>
-        <w:t xml:space="preserve">Observations : </w:t>
-      </w:r>
-    </w:p>
-    <w:p>
-      <w:pPr/>
-      <w:r>
-        <w:rPr>
-          <w:rStyle w:val="obs_color_v"/>
-        </w:rPr>
-        <w:t xml:space="preserve">La délibération a été renouvelée au bout de 3 ans.</w:t>
-      </w:r>
-    </w:p>
-    <w:p>
-      <w:pPr/>
-      <w:r>
-        <w:rPr>
-          <w:sz w:val="18"/>
-          <w:szCs w:val="18"/>
-        </w:rPr>
-        <w:t xml:space="preserve"/>
-      </w:r>
-    </w:p>
-    <w:p/>
-    <w:p/>
-    <w:p>
-      <w:r>
-        <w:br w:type="page"/>
-      </w:r>
-    </w:p>
-    <w:p>
-      <w:pPr>
-        <w:pStyle w:val="center"/>
-      </w:pPr>
-      <w:r>
-        <w:rPr>
-          <w:rStyle w:val="title_partie"/>
-        </w:rPr>
-        <w:t xml:space="preserve">Sur site</w:t>
-      </w:r>
-    </w:p>
-    <w:p>
-      <w:pPr/>
-      <w:r>
-        <w:pict>
-          <v:shape id="_x0000_s1180" type="#_x0000_t32" style="width:600px; height:0px; margin-left:0px; margin-top:0px; mso-position-horizontal:left; mso-position-vertical:top; mso-position-horizontal-relative:char; mso-position-vertical-relative:line;">
-            <w10:wrap type="inline"/>
-            <v:stroke weight="2pt"/>
-          </v:shape>
-        </w:pict>
-      </w:r>
-    </w:p>
-    <w:p>
-      <w:pPr>
-        <w:pStyle w:val="st1"/>
-      </w:pPr>
-      <w:r>
-        <w:rPr>
-          <w:color w:val="17202a"/>
-          <w:sz w:val="28"/>
-          <w:szCs w:val="28"/>
-          <w:b/>
-          <w:u w:val="single"/>
-        </w:rPr>
-        <w:t xml:space="preserve">Mairie / Siège - Circulation</w:t>
-      </w:r>
-    </w:p>
-    <w:p>
-      <w:pPr>
-        <w:pStyle w:val="st1"/>
-      </w:pPr>
-      <w:r>
-        <w:rPr>
-          <w:color w:val="17202a"/>
-          <w:sz w:val="24"/>
-          <w:szCs w:val="24"/>
-          <w:b/>
-          <w:shd w:val="clear" w:color="" w:fill="cacfd2"/>
-        </w:rPr>
-        <w:t xml:space="preserve">Prévention du risque lié aux manutentions manuelles</w:t>
-      </w:r>
-    </w:p>
-    <w:p>
-      <w:pPr>
-        <w:pStyle w:val="st1"/>
-      </w:pPr>
-      <w:r>
-        <w:rPr>
-          <w:color w:val="17202a"/>
-          <w:sz w:val="24"/>
-          <w:szCs w:val="24"/>
-          <w:b/>
-          <w:shd w:val="clear" w:color="" w:fill="cacfd2"/>
-        </w:rPr>
-        <w:t xml:space="preserve">► Matériel de manutention adapté</w:t>
-      </w:r>
-    </w:p>
-    <w:p>
-      <w:pPr>
-        <w:pStyle w:val="st1"/>
-      </w:pPr>
-      <w:r>
-        <w:rPr>
-          <w:color w:val="776e6e"/>
-          <w:sz w:val="24"/>
-          <w:szCs w:val="24"/>
-          <w:u w:val="single"/>
-        </w:rPr>
-        <w:t xml:space="preserve">Réglementation applicable : </w:t>
-      </w:r>
-    </w:p>
-    <w:p>
-      <w:pPr/>
-      <w:r>
-        <w:rPr>
-          <w:sz w:val="18"/>
-          <w:szCs w:val="18"/>
-        </w:rPr>
-        <w:t xml:space="preserve">Art. R. 4541-3.- L’employeur prend les mesures d’organisation appropriées ou utilise les moyens appropriés, et notamment les équipements mécaniques, afin d’éviter le recours à la manutention manuelle de charges par les travailleurs.
-Art. R. 4541-4.- Lorsque la nécessité d’une manutention manuelle de charges ne peut être évitée, notamment en raison de la configuration des lieux où cette manutention est réalisée, l’employeur prend les mesures d’organisation appropriées ou met à la disposition des travailleurs les moyens adaptés, si nécessaire en combinant leurs effets, de façon à limiter l’effort physique et à réduire le risque encouru lors de cette opération.
-Moyens mécaniques (équipements de manutention et / ou levage) adaptés et en nombre suffisant 
-Envisager d’investir dans des équipements de manutention supplémentaires en fonction des besoins des agents (exemples : transpalettes, fûts de lubrifiants sur roues, sommier roulant pour mécanique auto, brouette, gerbeur (semi) automatiques électrique, etc.).</w:t>
-      </w:r>
-    </w:p>
-    <w:p>
-      <w:pPr>
-        <w:pStyle w:val="st1"/>
-      </w:pPr>
-      <w:r>
-        <w:rPr>
-          <w:color w:val="776e6e"/>
-          <w:sz w:val="24"/>
-          <w:szCs w:val="24"/>
-          <w:u w:val="single"/>
-        </w:rPr>
-        <w:t xml:space="preserve">Observations : </w:t>
-      </w:r>
-    </w:p>
-    <w:p>
-      <w:pPr>
-        <w:jc w:val="center"/>
-      </w:pPr>
-      <w:r>
-        <w:pict>
-          <v:shape type="#_x0000_t75" style="width:70.153846153846px; height:100px; margin-left:0px; margin-top:0px; mso-position-horizontal:left; mso-position-vertical:top; mso-position-horizontal-relative:char; mso-position-vertical-relative:line;">
-            <w10:wrap type="inline"/>
-            <v:imagedata r:id="rId18" o:title=""/>
-          </v:shape>
-        </w:pict>
-      </w:r>
-    </w:p>
-    <w:p>
-      <w:pPr/>
-      <w:r>
-        <w:rPr>
-          <w:rStyle w:val="obs_color_r"/>
-        </w:rPr>
-        <w:t xml:space="preserve">defaut_r</w:t>
-      </w:r>
-    </w:p>
-    <w:p>
-      <w:pPr>
-        <w:pStyle w:val="st1"/>
-      </w:pPr>
-      <w:r>
-        <w:rPr>
-          <w:color w:val="776e6e"/>
-          <w:sz w:val="24"/>
-          <w:szCs w:val="24"/>
-          <w:u w:val="single"/>
-        </w:rPr>
-        <w:t xml:space="preserve">Propositions : </w:t>
-      </w:r>
-    </w:p>
-    <w:p>
-      <w:pPr/>
-      <w:r>
-        <w:rPr>
-          <w:sz w:val="18"/>
-          <w:szCs w:val="18"/>
-        </w:rPr>
-        <w:t xml:space="preserve">Mise en place d’appareils de levage mécanique, du type chariot élévateur, ponts
-roulants, grues…
-Attention : Ce type d’équipement nécessite la mise en place de contrôles et vérifications périodiques obligatoires, mais aussi d’une autorisation de conduite pour chaque agent concerné.</w:t>
-      </w:r>
-    </w:p>
-    <w:p>
-      <w:pPr/>
-      <w:r>
-        <w:rPr>
-          <w:sz w:val="18"/>
-          <w:szCs w:val="18"/>
-        </w:rPr>
-        <w:t xml:space="preserve"/>
-      </w:r>
-    </w:p>
-    <w:p/>
-    <w:p/>
-    <w:p>
-      <w:pPr/>
-      <w:r>
-        <w:pict>
-          <v:shape id="_x0000_s1194" type="#_x0000_t32" style="width:600px; height:0px; margin-left:0px; margin-top:0px; mso-position-horizontal:left; mso-position-vertical:top; mso-position-horizontal-relative:char; mso-position-vertical-relative:line;">
-            <w10:wrap type="inline"/>
-            <v:stroke weight="2pt"/>
-          </v:shape>
-        </w:pict>
-      </w:r>
-    </w:p>
-    <w:p>
-      <w:pPr>
-        <w:pStyle w:val="st1"/>
-      </w:pPr>
-      <w:r>
-        <w:rPr>
-          <w:color w:val="17202a"/>
           <w:sz w:val="28"/>
           <w:szCs w:val="28"/>
           <w:b/>
@@ -1691,7 +1382,7 @@
       <w:pPr/>
       <w:r>
         <w:pict>
-          <v:shape id="_x0000_s1205" type="#_x0000_t32" style="width:600px; height:0px; margin-left:0px; margin-top:0px; mso-position-horizontal:left; mso-position-vertical:top; mso-position-horizontal-relative:char; mso-position-vertical-relative:line;">
+          <v:shape id="_x0000_s1165" type="#_x0000_t32" style="width:600px; height:0px; margin-left:0px; margin-top:0px; mso-position-horizontal:left; mso-position-vertical:top; mso-position-horizontal-relative:char; mso-position-vertical-relative:line;">
             <w10:wrap type="inline"/>
             <v:stroke weight="2pt"/>
           </v:shape>
@@ -1795,7 +1486,7 @@
         <w:pict>
           <v:shape type="#_x0000_t75" style="width:98.272552783109px; height:100px; margin-left:0px; margin-top:0px; mso-position-horizontal:left; mso-position-vertical:top; mso-position-horizontal-relative:char; mso-position-vertical-relative:line;">
             <w10:wrap type="inline"/>
-            <v:imagedata r:id="rId19" o:title=""/>
+            <v:imagedata r:id="rId15" o:title=""/>
           </v:shape>
         </w:pict>
       </w:r>
@@ -1849,7 +1540,7 @@
       <w:pPr/>
       <w:r>
         <w:pict>
-          <v:shape id="_x0000_s1219" type="#_x0000_t32" style="width:600px; height:0px; margin-left:0px; margin-top:0px; mso-position-horizontal:left; mso-position-vertical:top; mso-position-horizontal-relative:char; mso-position-vertical-relative:line;">
+          <v:shape id="_x0000_s1179" type="#_x0000_t32" style="width:600px; height:0px; margin-left:0px; margin-top:0px; mso-position-horizontal:left; mso-position-vertical:top; mso-position-horizontal-relative:char; mso-position-vertical-relative:line;">
             <w10:wrap type="inline"/>
             <v:stroke weight="2pt"/>
           </v:shape>
@@ -1969,7 +1660,7 @@
       <w:pPr/>
       <w:r>
         <w:pict>
-          <v:shape id="_x0000_s1230" type="#_x0000_t32" style="width:600px; height:0px; margin-left:0px; margin-top:0px; mso-position-horizontal:left; mso-position-vertical:top; mso-position-horizontal-relative:char; mso-position-vertical-relative:line;">
+          <v:shape id="_x0000_s1190" type="#_x0000_t32" style="width:600px; height:0px; margin-left:0px; margin-top:0px; mso-position-horizontal:left; mso-position-vertical:top; mso-position-horizontal-relative:char; mso-position-vertical-relative:line;">
             <w10:wrap type="inline"/>
             <v:stroke weight="2pt"/>
           </v:shape>
@@ -2090,7 +1781,7 @@
       <w:pPr/>
       <w:r>
         <w:pict>
-          <v:shape id="_x0000_s1241" type="#_x0000_t32" style="width:600px; height:0px; margin-left:0px; margin-top:0px; mso-position-horizontal:left; mso-position-vertical:top; mso-position-horizontal-relative:char; mso-position-vertical-relative:line;">
+          <v:shape id="_x0000_s1201" type="#_x0000_t32" style="width:600px; height:0px; margin-left:0px; margin-top:0px; mso-position-horizontal:left; mso-position-vertical:top; mso-position-horizontal-relative:char; mso-position-vertical-relative:line;">
             <w10:wrap type="inline"/>
             <v:stroke weight="2pt"/>
           </v:shape>
@@ -2201,7 +1892,7 @@
         <w:pict>
           <v:shape type="#_x0000_t75" style="width:131.57894736842px; height:100px; margin-left:0px; margin-top:0px; mso-position-horizontal:left; mso-position-vertical:top; mso-position-horizontal-relative:char; mso-position-vertical-relative:line;">
             <w10:wrap type="inline"/>
-            <v:imagedata r:id="rId20" o:title=""/>
+            <v:imagedata r:id="rId16" o:title=""/>
           </v:shape>
         </w:pict>
       </w:r>
@@ -2297,7 +1988,7 @@
       <w:pPr/>
       <w:r>
         <w:pict>
-          <v:shape id="_x0000_s1275" type="#_x0000_t32" style="width:600px; height:0px; margin-left:0px; margin-top:0px; mso-position-horizontal:left; mso-position-vertical:top; mso-position-horizontal-relative:char; mso-position-vertical-relative:line;">
+          <v:shape id="_x0000_s1235" type="#_x0000_t32" style="width:600px; height:0px; margin-left:0px; margin-top:0px; mso-position-horizontal:left; mso-position-vertical:top; mso-position-horizontal-relative:char; mso-position-vertical-relative:line;">
             <w10:wrap type="inline"/>
             <v:stroke weight="2pt"/>
           </v:shape>
@@ -2420,7 +2111,7 @@
       <w:pPr/>
       <w:r>
         <w:pict>
-          <v:shape id="_x0000_s1294" type="#_x0000_t32" style="width:600px; height:0px; margin-left:0px; margin-top:0px; mso-position-horizontal:left; mso-position-vertical:top; mso-position-horizontal-relative:char; mso-position-vertical-relative:line;">
+          <v:shape id="_x0000_s1254" type="#_x0000_t32" style="width:600px; height:0px; margin-left:0px; margin-top:0px; mso-position-horizontal:left; mso-position-vertical:top; mso-position-horizontal-relative:char; mso-position-vertical-relative:line;">
             <w10:wrap type="inline"/>
             <v:stroke weight="2pt"/>
           </v:shape>
@@ -2429,338 +2120,6 @@
     </w:p>
     <w:p/>
     <w:p>
-      <w:pPr>
-        <w:pStyle w:val="st1"/>
-      </w:pPr>
-      <w:r>
-        <w:rPr>
-          <w:color w:val="17202a"/>
-          <w:sz w:val="28"/>
-          <w:szCs w:val="28"/>
-          <w:b/>
-          <w:u w:val="single"/>
-        </w:rPr>
-        <w:t xml:space="preserve">Nombre de non-conformités organisationnel </w:t>
-      </w:r>
-    </w:p>
-    <w:tbl>
-      <w:tblGrid>
-        <w:gridCol w:w="10000" w:type="dxa"/>
-        <w:gridCol w:w="100" w:type="dxa"/>
-      </w:tblGrid>
-      <w:tblPr>
-        <w:tblStyle w:val="myOwnTableStyle"/>
-      </w:tblPr>
-      <w:tr>
-        <w:trPr/>
-        <w:tc>
-          <w:tcPr>
-            <w:tcW w:w="10000" w:type="dxa"/>
-          </w:tcPr>
-          <w:p>
-            <w:pPr>
-              <w:pStyle w:val="tabPar"/>
-            </w:pPr>
-            <w:r>
-              <w:rPr>
-                <w:rStyle w:val="tabFont"/>
-              </w:rPr>
-              <w:t xml:space="preserve">Thème</w:t>
-            </w:r>
-          </w:p>
-        </w:tc>
-        <w:tc>
-          <w:tcPr>
-            <w:tcW w:w="100" w:type="dxa"/>
-          </w:tcPr>
-          <w:p>
-            <w:pPr>
-              <w:pStyle w:val="tabPar"/>
-            </w:pPr>
-            <w:r>
-              <w:rPr>
-                <w:rStyle w:val="tabFont"/>
-              </w:rPr>
-              <w:t xml:space="preserve">non-conformités</w:t>
-            </w:r>
-          </w:p>
-        </w:tc>
-      </w:tr>
-      <w:tr>
-        <w:trPr/>
-        <w:tc>
-          <w:tcPr>
-            <w:tcW w:w="10000" w:type="dxa"/>
-          </w:tcPr>
-          <w:p>
-            <w:pPr/>
-            <w:r>
-              <w:rPr>
-                <w:rStyle w:val="st1"/>
-              </w:rPr>
-              <w:t xml:space="preserve">Organisation générale des secours</w:t>
-            </w:r>
-          </w:p>
-        </w:tc>
-        <w:tc>
-          <w:tcPr>
-            <w:tcW w:w="100" w:type="dxa"/>
-          </w:tcPr>
-          <w:p>
-            <w:pPr/>
-            <w:r>
-              <w:rPr>
-                <w:rStyle w:val="st1"/>
-              </w:rPr>
-              <w:t xml:space="preserve">4</w:t>
-            </w:r>
-          </w:p>
-        </w:tc>
-      </w:tr>
-      <w:tr>
-        <w:trPr/>
-        <w:tc>
-          <w:tcPr>
-            <w:tcW w:w="10000" w:type="dxa"/>
-          </w:tcPr>
-          <w:p>
-            <w:pPr/>
-            <w:r>
-              <w:rPr>
-                <w:rStyle w:val="st1"/>
-              </w:rPr>
-              <w:t xml:space="preserve">Système documentaire</w:t>
-            </w:r>
-          </w:p>
-        </w:tc>
-        <w:tc>
-          <w:tcPr>
-            <w:tcW w:w="100" w:type="dxa"/>
-          </w:tcPr>
-          <w:p>
-            <w:pPr/>
-            <w:r>
-              <w:rPr>
-                <w:rStyle w:val="st1"/>
-              </w:rPr>
-              <w:t xml:space="preserve">1</w:t>
-            </w:r>
-          </w:p>
-        </w:tc>
-      </w:tr>
-    </w:tbl>
-    <w:p/>
-    <w:p>
-      <w:pPr/>
-      <w:r>
-        <w:pict>
-          <v:shape id="_x0000_s1299" type="#_x0000_t32" style="width:600px; height:0px; margin-left:0px; margin-top:0px; mso-position-horizontal:left; mso-position-vertical:top; mso-position-horizontal-relative:char; mso-position-vertical-relative:line;">
-            <w10:wrap type="inline"/>
-            <v:stroke weight="2pt"/>
-          </v:shape>
-        </w:pict>
-      </w:r>
-    </w:p>
-    <w:p/>
-    <w:p>
-      <w:pPr>
-        <w:pStyle w:val="st1"/>
-      </w:pPr>
-      <w:r>
-        <w:rPr>
-          <w:color w:val="17202a"/>
-          <w:sz w:val="28"/>
-          <w:szCs w:val="28"/>
-          <w:b/>
-          <w:u w:val="single"/>
-        </w:rPr>
-        <w:t xml:space="preserve">Nombre de non-conformités par bâtiment </w:t>
-      </w:r>
-    </w:p>
-    <w:tbl>
-      <w:tblGrid>
-        <w:gridCol w:w="10000" w:type="dxa"/>
-        <w:gridCol w:w="100" w:type="dxa"/>
-      </w:tblGrid>
-      <w:tblPr>
-        <w:tblStyle w:val="myOwnTableStyle"/>
-      </w:tblPr>
-      <w:tr>
-        <w:trPr/>
-        <w:tc>
-          <w:tcPr>
-            <w:tcW w:w="10000" w:type="dxa"/>
-          </w:tcPr>
-          <w:p>
-            <w:pPr>
-              <w:pStyle w:val="tabPar"/>
-            </w:pPr>
-            <w:r>
-              <w:rPr>
-                <w:rStyle w:val="tabFont"/>
-              </w:rPr>
-              <w:t xml:space="preserve">Bâtiment</w:t>
-            </w:r>
-          </w:p>
-        </w:tc>
-        <w:tc>
-          <w:tcPr>
-            <w:tcW w:w="100" w:type="dxa"/>
-          </w:tcPr>
-          <w:p>
-            <w:pPr>
-              <w:pStyle w:val="tabPar"/>
-            </w:pPr>
-            <w:r>
-              <w:rPr>
-                <w:rStyle w:val="tabFont"/>
-              </w:rPr>
-              <w:t xml:space="preserve">non-conformités</w:t>
-            </w:r>
-          </w:p>
-        </w:tc>
-      </w:tr>
-      <w:tr>
-        <w:trPr/>
-        <w:tc>
-          <w:tcPr>
-            <w:tcW w:w="10000" w:type="dxa"/>
-          </w:tcPr>
-          <w:p>
-            <w:pPr/>
-            <w:r>
-              <w:rPr>
-                <w:rStyle w:val="st1"/>
-              </w:rPr>
-              <w:t xml:space="preserve">Station de traitement des eaux</w:t>
-            </w:r>
-          </w:p>
-        </w:tc>
-        <w:tc>
-          <w:tcPr>
-            <w:tcW w:w="100" w:type="dxa"/>
-          </w:tcPr>
-          <w:p>
-            <w:pPr/>
-            <w:r>
-              <w:rPr>
-                <w:rStyle w:val="st1"/>
-              </w:rPr>
-              <w:t xml:space="preserve">1</w:t>
-            </w:r>
-          </w:p>
-        </w:tc>
-      </w:tr>
-    </w:tbl>
-    <w:p/>
-    <w:p>
-      <w:pPr/>
-      <w:r>
-        <w:pict>
-          <v:shape id="_x0000_s1304" type="#_x0000_t32" style="width:600px; height:0px; margin-left:0px; margin-top:0px; mso-position-horizontal:left; mso-position-vertical:top; mso-position-horizontal-relative:char; mso-position-vertical-relative:line;">
-            <w10:wrap type="inline"/>
-            <v:stroke weight="2pt"/>
-          </v:shape>
-        </w:pict>
-      </w:r>
-    </w:p>
-    <w:p/>
-    <w:p>
-      <w:pPr>
-        <w:pStyle w:val="st1"/>
-      </w:pPr>
-      <w:r>
-        <w:rPr>
-          <w:color w:val="17202a"/>
-          <w:sz w:val="28"/>
-          <w:szCs w:val="28"/>
-          <w:b/>
-          <w:u w:val="single"/>
-        </w:rPr>
-        <w:t xml:space="preserve">Nombre de non-conformités par famille de risques </w:t>
-      </w:r>
-    </w:p>
-    <w:tbl>
-      <w:tblGrid>
-        <w:gridCol w:w="10000" w:type="dxa"/>
-        <w:gridCol w:w="100" w:type="dxa"/>
-      </w:tblGrid>
-      <w:tblPr>
-        <w:tblStyle w:val="myOwnTableStyle"/>
-      </w:tblPr>
-      <w:tr>
-        <w:trPr/>
-        <w:tc>
-          <w:tcPr>
-            <w:tcW w:w="10000" w:type="dxa"/>
-          </w:tcPr>
-          <w:p>
-            <w:pPr>
-              <w:pStyle w:val="tabPar"/>
-            </w:pPr>
-            <w:r>
-              <w:rPr>
-                <w:rStyle w:val="tabFont"/>
-              </w:rPr>
-              <w:t xml:space="preserve">Famille de risques</w:t>
-            </w:r>
-          </w:p>
-        </w:tc>
-        <w:tc>
-          <w:tcPr>
-            <w:tcW w:w="100" w:type="dxa"/>
-          </w:tcPr>
-          <w:p>
-            <w:pPr>
-              <w:pStyle w:val="tabPar"/>
-            </w:pPr>
-            <w:r>
-              <w:rPr>
-                <w:rStyle w:val="tabFont"/>
-              </w:rPr>
-              <w:t xml:space="preserve">non-conformités</w:t>
-            </w:r>
-          </w:p>
-        </w:tc>
-      </w:tr>
-      <w:tr>
-        <w:trPr/>
-        <w:tc>
-          <w:tcPr>
-            <w:tcW w:w="10000" w:type="dxa"/>
-          </w:tcPr>
-          <w:p>
-            <w:pPr/>
-            <w:r>
-              <w:rPr>
-                <w:rStyle w:val="st1"/>
-              </w:rPr>
-              <w:t xml:space="preserve">Aménagement et hygiène des locaux de travail</w:t>
-            </w:r>
-          </w:p>
-        </w:tc>
-        <w:tc>
-          <w:tcPr>
-            <w:tcW w:w="100" w:type="dxa"/>
-          </w:tcPr>
-          <w:p>
-            <w:pPr/>
-            <w:r>
-              <w:rPr>
-                <w:rStyle w:val="st1"/>
-              </w:rPr>
-              <w:t xml:space="preserve">1</w:t>
-            </w:r>
-          </w:p>
-        </w:tc>
-      </w:tr>
-    </w:tbl>
-    <w:p/>
-    <w:p/>
-    <w:p/>
-    <w:p/>
-    <w:p/>
-    <w:p>
       <w:pPr/>
       <w:r>
         <w:rPr>
@@ -2824,8 +2183,8 @@
       </w:r>
     </w:p>
     <w:sectPr>
-      <w:headerReference w:type="first" r:id="rId21"/>
-      <w:footerReference w:type="default" r:id="rId22"/>
+      <w:headerReference w:type="first" r:id="rId17"/>
+      <w:footerReference w:type="default" r:id="rId18"/>
       <w:titlePg/>
       <w:pgSz w:orient="portrait" w:w="11870" w:h="16787"/>
       <w:pgMar w:top="1440" w:right="1440" w:bottom="1440" w:left="1440" w:header="720" w:footer="720" w:gutter="0"/>

</xml_diff>